<commit_message>
Add all stuff before switching to new computer
</commit_message>
<xml_diff>
--- a/Structure/StructureSemesterProject_CavitySqueezingV2.docx
+++ b/Structure/StructureSemesterProject_CavitySqueezingV2.docx
@@ -339,8 +339,16 @@
         <w:rPr>
           <w:lang w:val="en-US"/>
         </w:rPr>
-        <w:t>Reproduce Truncated Wigner simulations</w:t>
-      </w:r>
+        <w:t xml:space="preserve">Reproduce Truncated Wigner </w:t>
+      </w:r>
+      <w:proofErr w:type="gramStart"/>
+      <w:r>
+        <w:rPr>
+          <w:lang w:val="en-US"/>
+        </w:rPr>
+        <w:t>simulations</w:t>
+      </w:r>
+      <w:proofErr w:type="gramEnd"/>
     </w:p>
     <w:p>
       <w:pPr>
@@ -868,13 +876,27 @@
         <w:rPr>
           <w:lang w:val="en-US"/>
         </w:rPr>
-        <w:t>Analytic estimations for undepl</w:t>
-      </w:r>
-      <w:r>
-        <w:rPr>
-          <w:lang w:val="en-US"/>
-        </w:rPr>
-        <w:t>eted pump mode approximation</w:t>
+        <w:t xml:space="preserve">Analytic estimations for </w:t>
+      </w:r>
+      <w:proofErr w:type="spellStart"/>
+      <w:r>
+        <w:rPr>
+          <w:lang w:val="en-US"/>
+        </w:rPr>
+        <w:t>undepl</w:t>
+      </w:r>
+      <w:r>
+        <w:rPr>
+          <w:lang w:val="en-US"/>
+        </w:rPr>
+        <w:t>eted</w:t>
+      </w:r>
+      <w:proofErr w:type="spellEnd"/>
+      <w:r>
+        <w:rPr>
+          <w:lang w:val="en-US"/>
+        </w:rPr>
+        <w:t xml:space="preserve"> pump mode approximation</w:t>
       </w:r>
     </w:p>
     <w:p>
@@ -898,7 +920,21 @@
         <w:rPr>
           <w:lang w:val="en-US"/>
         </w:rPr>
-        <w:t>Exact diagonalization simulations in QuTip for small system sizes</w:t>
+        <w:t xml:space="preserve">Exact diagonalization simulations in </w:t>
+      </w:r>
+      <w:proofErr w:type="spellStart"/>
+      <w:r>
+        <w:rPr>
+          <w:lang w:val="en-US"/>
+        </w:rPr>
+        <w:t>QuTip</w:t>
+      </w:r>
+      <w:proofErr w:type="spellEnd"/>
+      <w:r>
+        <w:rPr>
+          <w:lang w:val="en-US"/>
+        </w:rPr>
+        <w:t xml:space="preserve"> for small system sizes</w:t>
       </w:r>
     </w:p>
     <w:p>
@@ -922,7 +958,21 @@
         <w:rPr>
           <w:lang w:val="en-US"/>
         </w:rPr>
-        <w:t xml:space="preserve"> Stochastic Gross-Pitaevskii Simulations?</w:t>
+        <w:t xml:space="preserve"> Stochastic Gross-</w:t>
+      </w:r>
+      <w:proofErr w:type="spellStart"/>
+      <w:r>
+        <w:rPr>
+          <w:lang w:val="en-US"/>
+        </w:rPr>
+        <w:t>Pitaevskii</w:t>
+      </w:r>
+      <w:proofErr w:type="spellEnd"/>
+      <w:r>
+        <w:rPr>
+          <w:lang w:val="en-US"/>
+        </w:rPr>
+        <w:t xml:space="preserve"> Simulations?</w:t>
       </w:r>
     </w:p>
     <w:p>
@@ -1344,8 +1394,18 @@
           <w:bCs/>
           <w:lang w:val="en-US"/>
         </w:rPr>
-        <w:t>atom experiments measuring spin-nematic squeezing due to spin-changing collisions</w:t>
-      </w:r>
+        <w:t xml:space="preserve">atom experiments measuring spin-nematic squeezing due to spin-changing </w:t>
+      </w:r>
+      <w:proofErr w:type="gramStart"/>
+      <w:r>
+        <w:rPr>
+          <w:b/>
+          <w:bCs/>
+          <w:lang w:val="en-US"/>
+        </w:rPr>
+        <w:t>collisions</w:t>
+      </w:r>
+      <w:proofErr w:type="gramEnd"/>
     </w:p>
     <w:p>
       <w:pPr>
@@ -1396,6 +1456,7 @@
     </w:p>
     <w:p>
       <w:pPr>
+        <w:ind w:left="708" w:hanging="708"/>
         <w:rPr>
           <w:lang w:val="en-US"/>
         </w:rPr>
@@ -1513,21 +1574,7 @@
             <w:rStyle w:val="Hyperlink"/>
             <w:lang w:val="en-US"/>
           </w:rPr>
-          <w:t>https://arxiv.org/pdf/210</w:t>
-        </w:r>
-        <w:r>
-          <w:rPr>
-            <w:rStyle w:val="Hyperlink"/>
-            <w:lang w:val="en-US"/>
-          </w:rPr>
-          <w:t>4</w:t>
-        </w:r>
-        <w:r>
-          <w:rPr>
-            <w:rStyle w:val="Hyperlink"/>
-            <w:lang w:val="en-US"/>
-          </w:rPr>
-          <w:t>.05663.pdf</w:t>
+          <w:t>https://arxiv.org/pdf/2104.05663.pdf</w:t>
         </w:r>
       </w:hyperlink>
       <w:r>
@@ -1636,7 +1683,21 @@
         <w:rPr>
           <w:lang w:val="en-US"/>
         </w:rPr>
-        <w:t>(Time-reversal based implementation of SU(1,1) interferometer using spin-changing collisions)</w:t>
+        <w:t xml:space="preserve">(Time-reversal based implementation of </w:t>
+      </w:r>
+      <w:proofErr w:type="gramStart"/>
+      <w:r>
+        <w:rPr>
+          <w:lang w:val="en-US"/>
+        </w:rPr>
+        <w:t>SU(</w:t>
+      </w:r>
+      <w:proofErr w:type="gramEnd"/>
+      <w:r>
+        <w:rPr>
+          <w:lang w:val="en-US"/>
+        </w:rPr>
+        <w:t>1,1) interferometer using spin-changing collisions)</w:t>
       </w:r>
     </w:p>
     <w:p>
@@ -1673,11 +1734,19 @@
         </w:rPr>
         <w:t>(</w:t>
       </w:r>
-      <w:r>
-        <w:rPr>
-          <w:lang w:val="en-US"/>
-        </w:rPr>
-        <w:t>SU(1,1)</w:t>
+      <w:proofErr w:type="gramStart"/>
+      <w:r>
+        <w:rPr>
+          <w:lang w:val="en-US"/>
+        </w:rPr>
+        <w:t>SU(</w:t>
+      </w:r>
+      <w:proofErr w:type="gramEnd"/>
+      <w:r>
+        <w:rPr>
+          <w:lang w:val="en-US"/>
+        </w:rPr>
+        <w:t>1,1)</w:t>
       </w:r>
       <w:r>
         <w:rPr>

</xml_diff>